<commit_message>
Added CNN feature extraction + SVM classifier
</commit_message>
<xml_diff>
--- a/EEE3032 - Visual Search CW.docx
+++ b/EEE3032 - Visual Search CW.docx
@@ -1026,8 +1026,6 @@
         </w:rPr>
         <w:t xml:space="preserve"> </w:t>
       </w:r>
-      <w:bookmarkStart w:id="1" w:name="_GoBack"/>
-      <w:bookmarkEnd w:id="1"/>
     </w:p>
     <w:p>
       <w:pPr>
@@ -1041,25 +1039,7 @@
           <w:rFonts w:cs="Arial"/>
         </w:rPr>
         <w:lastRenderedPageBreak/>
-        <w:t xml:space="preserve">Requirement </w:t>
-      </w:r>
-      <w:r>
-        <w:rPr>
-          <w:rFonts w:cs="Arial"/>
-        </w:rPr>
-        <w:t>2</w:t>
-      </w:r>
-      <w:r>
-        <w:rPr>
-          <w:rFonts w:cs="Arial"/>
-        </w:rPr>
-        <w:t xml:space="preserve">: </w:t>
-      </w:r>
-      <w:r>
-        <w:rPr>
-          <w:rFonts w:cs="Arial"/>
-        </w:rPr>
-        <w:t>Evaluation Methodology</w:t>
+        <w:t>Requirement 2: Evaluation Methodology</w:t>
       </w:r>
     </w:p>
     <w:p>
@@ -1111,182 +1091,359 @@
     <w:p/>
     <w:p/>
     <w:p/>
+    <w:p/>
+    <w:p/>
+    <w:p/>
+    <w:p/>
+    <w:p/>
+    <w:p/>
+    <w:p/>
     <w:p>
       <w:pPr>
         <w:pStyle w:val="Heading1"/>
       </w:pPr>
-      <w:bookmarkStart w:id="2" w:name="_Toc23681505"/>
-      <w:r>
+      <w:bookmarkStart w:id="1" w:name="_Toc23681505"/>
+      <w:r>
+        <w:lastRenderedPageBreak/>
         <w:t>Object classification using SVM</w:t>
       </w:r>
+      <w:bookmarkEnd w:id="1"/>
+    </w:p>
+    <w:p>
+      <w:r>
+        <w:t>In this section I will be experimenting with SVM and CNN. For the feature descriptor I will be using Alex Net</w:t>
+      </w:r>
+      <w:r>
+        <w:t xml:space="preserve"> to extract features from the</w:t>
+      </w:r>
+      <w:r>
+        <w:t xml:space="preserve"> images through </w:t>
+      </w:r>
+      <w:r>
+        <w:t>its</w:t>
+      </w:r>
+      <w:r>
+        <w:t xml:space="preserve"> series of convolutional layers. For this section I had to install MATLAB’s Deep learning and Alex Net add-on</w:t>
+      </w:r>
+      <w:r>
+        <w:t xml:space="preserve"> installations to complete this task. </w:t>
+      </w:r>
+      <w:r>
+        <w:t xml:space="preserve">At the start of the network we can find low-level </w:t>
+      </w:r>
+      <w:r>
+        <w:t>representations of the images</w:t>
+      </w:r>
+      <w:r>
+        <w:t xml:space="preserve">, but as we move deeper into the </w:t>
+      </w:r>
+      <w:r>
+        <w:t>network,</w:t>
+      </w:r>
+      <w:r>
+        <w:t xml:space="preserve"> we </w:t>
+      </w:r>
+      <w:r>
+        <w:t>find</w:t>
+      </w:r>
+      <w:r>
+        <w:t xml:space="preserve"> more</w:t>
+      </w:r>
+      <w:r>
+        <w:t xml:space="preserve"> </w:t>
+      </w:r>
+      <w:r>
+        <w:t>higher representations of the images</w:t>
+      </w:r>
+      <w:r>
+        <w:t xml:space="preserve">. </w:t>
+      </w:r>
+      <w:r>
+        <w:t xml:space="preserve">We can then extract these features by sampling the activations from a fully connected layer into a vector and then simply perform an SVM to </w:t>
+      </w:r>
+      <w:r>
+        <w:t>classify an object</w:t>
+      </w:r>
+      <w:r>
+        <w:t xml:space="preserve">. </w:t>
+      </w:r>
+    </w:p>
+    <w:p>
+      <w:r>
+        <w:t xml:space="preserve">The accuracy that we got from the SVM </w:t>
+      </w:r>
+      <w:r>
+        <w:t xml:space="preserve">averaged to be </w:t>
+      </w:r>
+      <w:r>
+        <w:t xml:space="preserve">50%. I believe that the results could be improved if we </w:t>
+      </w:r>
+      <w:r>
+        <w:t>increased the volume of training images, that way the network would be able to generalise the classes much more. The results were probably affected due to the similarities of the classes, again if we had more data the network would have been able to generalise the classes more. We could also Fine-tune the network using Transfer learning which essentially allows the network to learn a new task.</w:t>
+      </w:r>
+      <w:r>
+        <w:rPr>
+          <w:rStyle w:val="FootnoteReference"/>
+        </w:rPr>
+        <w:footnoteReference w:id="4"/>
+      </w:r>
+    </w:p>
+    <w:p/>
+    <w:p>
+      <w:r>
+        <w:t>This allows a pre-trained network to learn a new task.</w:t>
+      </w:r>
+    </w:p>
+    <w:p>
+      <w:pPr>
+        <w:ind w:left="360"/>
+      </w:pPr>
+    </w:p>
+    <w:p>
+      <w:pPr>
+        <w:ind w:left="360"/>
+      </w:pPr>
+    </w:p>
+    <w:p>
+      <w:pPr>
+        <w:ind w:left="360"/>
+      </w:pPr>
+    </w:p>
+    <w:p>
+      <w:pPr>
+        <w:ind w:left="360"/>
+      </w:pPr>
+    </w:p>
+    <w:p>
+      <w:pPr>
+        <w:ind w:left="360"/>
+      </w:pPr>
+    </w:p>
+    <w:p>
+      <w:pPr>
+        <w:ind w:left="360"/>
+      </w:pPr>
+    </w:p>
+    <w:p>
+      <w:pPr>
+        <w:ind w:left="360"/>
+      </w:pPr>
+    </w:p>
+    <w:p>
+      <w:pPr>
+        <w:ind w:left="360"/>
+      </w:pPr>
+    </w:p>
+    <w:p>
+      <w:pPr>
+        <w:ind w:left="360"/>
+      </w:pPr>
+    </w:p>
+    <w:p>
+      <w:pPr>
+        <w:ind w:left="360"/>
+      </w:pPr>
+    </w:p>
+    <w:p>
+      <w:pPr>
+        <w:ind w:left="360"/>
+      </w:pPr>
+    </w:p>
+    <w:p>
+      <w:pPr>
+        <w:ind w:left="360"/>
+      </w:pPr>
+    </w:p>
+    <w:p>
+      <w:pPr>
+        <w:ind w:left="360"/>
+      </w:pPr>
+    </w:p>
+    <w:p>
+      <w:pPr>
+        <w:ind w:left="360"/>
+      </w:pPr>
+    </w:p>
+    <w:p>
+      <w:pPr>
+        <w:ind w:left="360"/>
+      </w:pPr>
+    </w:p>
+    <w:p>
+      <w:pPr>
+        <w:ind w:left="360"/>
+      </w:pPr>
+    </w:p>
+    <w:p>
+      <w:pPr>
+        <w:ind w:left="360"/>
+      </w:pPr>
+    </w:p>
+    <w:p>
+      <w:pPr>
+        <w:ind w:left="360"/>
+      </w:pPr>
+    </w:p>
+    <w:p>
+      <w:pPr>
+        <w:ind w:left="360"/>
+      </w:pPr>
+    </w:p>
+    <w:p>
+      <w:pPr>
+        <w:ind w:left="360"/>
+      </w:pPr>
+    </w:p>
+    <w:p>
+      <w:pPr>
+        <w:ind w:left="360"/>
+      </w:pPr>
+    </w:p>
+    <w:p>
+      <w:pPr>
+        <w:ind w:left="360"/>
+      </w:pPr>
+    </w:p>
+    <w:p>
+      <w:pPr>
+        <w:ind w:left="360"/>
+      </w:pPr>
+    </w:p>
+    <w:p>
+      <w:pPr>
+        <w:ind w:left="360"/>
+      </w:pPr>
+    </w:p>
+    <w:p>
+      <w:pPr>
+        <w:pStyle w:val="Heading1"/>
+        <w:rPr>
+          <w:rFonts w:cs="Arial"/>
+        </w:rPr>
+      </w:pPr>
+      <w:bookmarkStart w:id="2" w:name="_Toc23681506"/>
+      <w:r>
+        <w:rPr>
+          <w:rFonts w:cs="Arial"/>
+        </w:rPr>
+        <w:t>References</w:t>
+      </w:r>
       <w:bookmarkEnd w:id="2"/>
     </w:p>
+    <w:p/>
+    <w:p>
+      <w:bookmarkStart w:id="3" w:name="_Hlk23682055"/>
+      <w:r>
+        <w:t>[1</w:t>
+      </w:r>
+      <w:proofErr w:type="gramStart"/>
+      <w:r>
+        <w:t>]  tarkmamdough</w:t>
+      </w:r>
+      <w:proofErr w:type="gramEnd"/>
+      <w:r>
+        <w:t xml:space="preserve">.wordpress  “Image Retrieval: Global and Local Color Histogram” [Online]. Available at </w:t>
+      </w:r>
+      <w:hyperlink r:id="rId10" w:history="1">
+        <w:r>
+          <w:rPr>
+            <w:rStyle w:val="Hyperlink"/>
+            <w:rFonts w:cs="Arial"/>
+          </w:rPr>
+          <w:t>https://tarekmamdouh.wordpress.com/2013/08/12/global-and-local-color-histogram/</w:t>
+        </w:r>
+      </w:hyperlink>
+      <w:r>
+        <w:t xml:space="preserve">  </w:t>
+      </w:r>
+      <w:r>
+        <w:t>[Accessed: 26/10/2019]</w:t>
+      </w:r>
+    </w:p>
+    <w:p>
+      <w:r>
+        <w:t xml:space="preserve">[2] mathsworks.com “reduce the number of </w:t>
+      </w:r>
+      <w:proofErr w:type="spellStart"/>
+      <w:r>
+        <w:t>colors</w:t>
+      </w:r>
+      <w:proofErr w:type="spellEnd"/>
+      <w:r>
+        <w:t xml:space="preserve"> in an image” [Online]. Available at </w:t>
+      </w:r>
+      <w:hyperlink r:id="rId11" w:history="1">
+        <w:r>
+          <w:rPr>
+            <w:rStyle w:val="Hyperlink"/>
+            <w:rFonts w:cs="Arial"/>
+          </w:rPr>
+          <w:t>https://uk.mathworks.com/help/images/reduce-the-number-of-colors-in-an-image.html</w:t>
+        </w:r>
+      </w:hyperlink>
+      <w:r>
+        <w:rPr>
+          <w:rStyle w:val="Hyperlink"/>
+          <w:rFonts w:cs="Arial"/>
+        </w:rPr>
+        <w:t xml:space="preserve"> </w:t>
+      </w:r>
+      <w:r>
+        <w:t>[Accessed: 26/10/2019]</w:t>
+      </w:r>
+    </w:p>
+    <w:bookmarkEnd w:id="3"/>
+    <w:p>
+      <w:r>
+        <w:t>[]</w:t>
+      </w:r>
+      <w:r>
+        <w:t xml:space="preserve"> mathsworks.com “Transfer Learning Using </w:t>
+      </w:r>
+      <w:proofErr w:type="spellStart"/>
+      <w:r>
+        <w:t>AlexNet</w:t>
+      </w:r>
+      <w:proofErr w:type="spellEnd"/>
+      <w:r>
+        <w:t xml:space="preserve">” [Online]. Available at </w:t>
+      </w:r>
+      <w:hyperlink r:id="rId12" w:history="1">
+        <w:r>
+          <w:rPr>
+            <w:rStyle w:val="Hyperlink"/>
+          </w:rPr>
+          <w:t>https://uk.mathworks.com/help/deeplearning/examples/transfer-learning-using-alexnet.html</w:t>
+        </w:r>
+      </w:hyperlink>
+      <w:r>
+        <w:br/>
+      </w:r>
+      <w:r>
+        <w:t xml:space="preserve">[Accessed: </w:t>
+      </w:r>
+      <w:r>
+        <w:t>14</w:t>
+      </w:r>
+      <w:r>
+        <w:t>/1</w:t>
+      </w:r>
+      <w:r>
+        <w:t>1</w:t>
+      </w:r>
+      <w:bookmarkStart w:id="4" w:name="_GoBack"/>
+      <w:bookmarkEnd w:id="4"/>
+      <w:r>
+        <w:t>/2019]</w:t>
+      </w:r>
+    </w:p>
     <w:p>
       <w:pPr>
         <w:ind w:left="360"/>
       </w:pPr>
     </w:p>
-    <w:p>
-      <w:pPr>
-        <w:rPr>
-          <w:rFonts w:cs="Arial"/>
-        </w:rPr>
-      </w:pPr>
-    </w:p>
-    <w:p>
-      <w:pPr>
-        <w:ind w:left="360"/>
-      </w:pPr>
-    </w:p>
-    <w:p>
-      <w:pPr>
-        <w:ind w:left="360"/>
-      </w:pPr>
-    </w:p>
-    <w:p>
-      <w:pPr>
-        <w:ind w:left="360"/>
-      </w:pPr>
-    </w:p>
-    <w:p>
-      <w:pPr>
-        <w:ind w:left="360"/>
-      </w:pPr>
-    </w:p>
-    <w:p>
-      <w:pPr>
-        <w:ind w:left="360"/>
-      </w:pPr>
-    </w:p>
-    <w:p>
-      <w:pPr>
-        <w:ind w:left="360"/>
-      </w:pPr>
-    </w:p>
-    <w:p>
-      <w:pPr>
-        <w:ind w:left="360"/>
-      </w:pPr>
-    </w:p>
-    <w:p>
-      <w:pPr>
-        <w:pStyle w:val="Heading1"/>
-        <w:rPr>
-          <w:rFonts w:cs="Arial"/>
-        </w:rPr>
-      </w:pPr>
-      <w:bookmarkStart w:id="3" w:name="_Toc23681506"/>
-      <w:r>
-        <w:rPr>
-          <w:rFonts w:cs="Arial"/>
-        </w:rPr>
-        <w:t>References</w:t>
-      </w:r>
-      <w:bookmarkEnd w:id="3"/>
-    </w:p>
-    <w:p/>
-    <w:p>
-      <w:bookmarkStart w:id="4" w:name="_Hlk23682055"/>
-      <w:r>
-        <w:t>[1</w:t>
-      </w:r>
-      <w:proofErr w:type="gramStart"/>
-      <w:r>
-        <w:t>]  tarkmamdough</w:t>
-      </w:r>
-      <w:proofErr w:type="gramEnd"/>
-      <w:r>
-        <w:t xml:space="preserve">.wordpress  “Image Retrieval: Global and Local Color Histogram” [Online]. Available at </w:t>
-      </w:r>
-      <w:r>
-        <w:fldChar w:fldCharType="begin"/>
-      </w:r>
-      <w:r>
-        <w:instrText xml:space="preserve"> HYPERLINK "https://tarekmamdouh.wordpress.com/2013/08/12/global-and-local-color-histogram/" </w:instrText>
-      </w:r>
-      <w:r>
-        <w:fldChar w:fldCharType="separate"/>
-      </w:r>
-      <w:r>
-        <w:rPr>
-          <w:rStyle w:val="Hyperlink"/>
-          <w:rFonts w:cs="Arial"/>
-        </w:rPr>
-        <w:t>https://tarekmamdouh.wordpress.com/2013/08/12/global-and-local-color-histogram/</w:t>
-      </w:r>
-      <w:r>
-        <w:rPr>
-          <w:rStyle w:val="Hyperlink"/>
-          <w:rFonts w:cs="Arial"/>
-        </w:rPr>
-        <w:fldChar w:fldCharType="end"/>
-      </w:r>
-      <w:r>
-        <w:t xml:space="preserve">  </w:t>
-      </w:r>
-      <w:r>
-        <w:t>[Accessed: 26/10/2019]</w:t>
-      </w:r>
-    </w:p>
-    <w:p>
-      <w:r>
-        <w:t xml:space="preserve">[2] mathsworks.com “reduce the number of </w:t>
-      </w:r>
-      <w:proofErr w:type="spellStart"/>
-      <w:r>
-        <w:t>colors</w:t>
-      </w:r>
-      <w:proofErr w:type="spellEnd"/>
-      <w:r>
-        <w:t xml:space="preserve"> in an image” [Online]. Available at </w:t>
-      </w:r>
-      <w:r>
-        <w:fldChar w:fldCharType="begin"/>
-      </w:r>
-      <w:r>
-        <w:instrText xml:space="preserve"> HYPERLINK "https://uk.mathworks.com/help/images/reduce-the-number-of-colors-in-an-image.html" </w:instrText>
-      </w:r>
-      <w:r>
-        <w:fldChar w:fldCharType="separate"/>
-      </w:r>
-      <w:r>
-        <w:rPr>
-          <w:rStyle w:val="Hyperlink"/>
-          <w:rFonts w:cs="Arial"/>
-        </w:rPr>
-        <w:t>https://uk.mathworks.com/help/images/reduce-the-number-of-colors-in-an-image.html</w:t>
-      </w:r>
-      <w:r>
-        <w:rPr>
-          <w:rStyle w:val="Hyperlink"/>
-          <w:rFonts w:cs="Arial"/>
-        </w:rPr>
-        <w:fldChar w:fldCharType="end"/>
-      </w:r>
-      <w:r>
-        <w:rPr>
-          <w:rStyle w:val="Hyperlink"/>
-          <w:rFonts w:cs="Arial"/>
-        </w:rPr>
-        <w:t xml:space="preserve"> </w:t>
-      </w:r>
-      <w:r>
-        <w:t>[Accessed: 26/10/2019]</w:t>
-      </w:r>
-    </w:p>
-    <w:bookmarkEnd w:id="4"/>
-    <w:p>
-      <w:pPr>
-        <w:ind w:left="360"/>
-      </w:pPr>
-    </w:p>
-    <w:p>
-      <w:pPr>
-        <w:ind w:left="360"/>
-      </w:pPr>
-    </w:p>
     <w:sectPr>
-      <w:headerReference w:type="default" r:id="rId10"/>
+      <w:headerReference w:type="default" r:id="rId13"/>
       <w:pgSz w:w="11906" w:h="16838"/>
       <w:pgMar w:top="1440" w:right="1440" w:bottom="1440" w:left="1440" w:header="708" w:footer="708" w:gutter="0"/>
       <w:cols w:space="708"/>
@@ -1364,14 +1521,7 @@
           <w:sz w:val="20"/>
           <w:szCs w:val="20"/>
         </w:rPr>
-        <w:t xml:space="preserve"> </w:t>
-      </w:r>
-      <w:r>
-        <w:rPr>
-          <w:sz w:val="20"/>
-          <w:szCs w:val="20"/>
-        </w:rPr>
-        <w:t xml:space="preserve">tarkmamdough.wordpress  “Image Retrieval: Global and Local Color Histogram” [Online]. Available at </w:t>
+        <w:t xml:space="preserve"> tarkmamdough.wordpress  “Image Retrieval: Global and Local Color Histogram” [Online]. Available at </w:t>
       </w:r>
       <w:hyperlink r:id="rId1" w:history="1">
         <w:r>
@@ -1527,6 +1677,30 @@
       <w:r>
         <w:t>[Accessed: 26/10/2019]</w:t>
       </w:r>
+    </w:p>
+  </w:footnote>
+  <w:footnote w:id="4">
+    <w:p>
+      <w:pPr>
+        <w:pStyle w:val="FootnoteText"/>
+      </w:pPr>
+      <w:r>
+        <w:rPr>
+          <w:rStyle w:val="FootnoteReference"/>
+        </w:rPr>
+        <w:footnoteRef/>
+      </w:r>
+      <w:r>
+        <w:t xml:space="preserve"> </w:t>
+      </w:r>
+      <w:hyperlink r:id="rId4" w:history="1">
+        <w:r>
+          <w:rPr>
+            <w:rStyle w:val="Hyperlink"/>
+          </w:rPr>
+          <w:t>https://uk.mathworks.com/help/deeplearning/examples/transfer-learning-using-alexnet.html</w:t>
+        </w:r>
+      </w:hyperlink>
     </w:p>
   </w:footnote>
 </w:footnotes>
@@ -2803,6 +2977,7 @@
   <w:style w:type="character" w:default="1" w:styleId="DefaultParagraphFont">
     <w:name w:val="Default Paragraph Font"/>
     <w:uiPriority w:val="1"/>
+    <w:semiHidden/>
     <w:unhideWhenUsed/>
   </w:style>
   <w:style w:type="table" w:default="1" w:styleId="TableNormal">
@@ -5754,7 +5929,7 @@
 </file>
 
 <file path=customXml/itemProps1.xml><?xml version="1.0" encoding="utf-8"?>
-<ds:datastoreItem xmlns:ds="http://schemas.openxmlformats.org/officeDocument/2006/customXml" ds:itemID="{DA19C0E3-8849-4192-9EF4-FC10D4D26B39}">
+<ds:datastoreItem xmlns:ds="http://schemas.openxmlformats.org/officeDocument/2006/customXml" ds:itemID="{00B6AFF1-8EF4-4610-A811-0816131DA75C}">
   <ds:schemaRefs>
     <ds:schemaRef ds:uri="http://schemas.openxmlformats.org/officeDocument/2006/bibliography"/>
   </ds:schemaRefs>

</xml_diff>